<commit_message>
Last commit, documentation complete
</commit_message>
<xml_diff>
--- a/Documentacion/Requerimientos funcionales.docx
+++ b/Documentacion/Requerimientos funcionales.docx
@@ -352,10 +352,18 @@
           </w:tcPr>
           <w:p>
             <w:r>
-              <w:t>Ruta del archivo seleccionado.</w:t>
-            </w:r>
-            <w:r>
-              <w:t>/a</w:t>
+              <w:t xml:space="preserve">Ruta del archivo </w:t>
+            </w:r>
+            <w:proofErr w:type="gramStart"/>
+            <w:r>
+              <w:t>seleccionado.</w:t>
+            </w:r>
+            <w:r>
+              <w:t>/</w:t>
+            </w:r>
+            <w:proofErr w:type="gramEnd"/>
+            <w:r>
+              <w:t>a</w:t>
             </w:r>
             <w:r>
               <w:t>rchivo seleccionado</w:t>
@@ -1055,15 +1063,10 @@
       <w:pStyle w:val="Encabezado"/>
     </w:pPr>
     <w:r>
-      <w:t xml:space="preserve">Juan David </w:t>
+      <w:t>Juan David Hernandez Valderrama – A00</w:t>
     </w:r>
-    <w:proofErr w:type="spellStart"/>
     <w:r>
-      <w:t>Hernandez</w:t>
-    </w:r>
-    <w:proofErr w:type="spellEnd"/>
-    <w:r>
-      <w:t xml:space="preserve"> Valderrama – A00</w:t>
+      <w:t>356210</w:t>
     </w:r>
   </w:p>
 </w:hdr>

</xml_diff>